<commit_message>
Installed frontend packages and created chatAlong logo
</commit_message>
<xml_diff>
--- a/Project Overview.docx
+++ b/Project Overview.docx
@@ -87,12 +87,14 @@
           <w:numId w:val="2"/>
         </w:numPr>
         <w:rPr>
+          <w:color w:val="00B0F0"/>
           <w:sz w:val="36"/>
           <w:szCs w:val="36"/>
         </w:rPr>
       </w:pPr>
       <w:r>
         <w:rPr>
+          <w:color w:val="00B0F0"/>
           <w:sz w:val="36"/>
           <w:szCs w:val="36"/>
         </w:rPr>
@@ -107,16 +109,18 @@
           <w:numId w:val="2"/>
         </w:numPr>
         <w:rPr>
+          <w:color w:val="00B0F0"/>
           <w:sz w:val="36"/>
           <w:szCs w:val="36"/>
         </w:rPr>
       </w:pPr>
       <w:r>
         <w:rPr>
-          <w:sz w:val="36"/>
-          <w:szCs w:val="36"/>
-        </w:rPr>
-        <w:t>Redux Js Toolkit</w:t>
+          <w:color w:val="00B0F0"/>
+          <w:sz w:val="36"/>
+          <w:szCs w:val="36"/>
+        </w:rPr>
+        <w:t>Material UI Icons</w:t>
       </w:r>
     </w:p>
     <w:p>
@@ -127,16 +131,18 @@
           <w:numId w:val="2"/>
         </w:numPr>
         <w:rPr>
+          <w:color w:val="00B0F0"/>
           <w:sz w:val="36"/>
           <w:szCs w:val="36"/>
         </w:rPr>
       </w:pPr>
       <w:r>
         <w:rPr>
-          <w:sz w:val="36"/>
-          <w:szCs w:val="36"/>
-        </w:rPr>
-        <w:t>React Redux</w:t>
+          <w:color w:val="00B0F0"/>
+          <w:sz w:val="36"/>
+          <w:szCs w:val="36"/>
+        </w:rPr>
+        <w:t>Redux Js Toolkit</w:t>
       </w:r>
     </w:p>
     <w:p>
@@ -147,16 +153,18 @@
           <w:numId w:val="2"/>
         </w:numPr>
         <w:rPr>
+          <w:color w:val="00B0F0"/>
           <w:sz w:val="36"/>
           <w:szCs w:val="36"/>
         </w:rPr>
       </w:pPr>
       <w:r>
         <w:rPr>
-          <w:sz w:val="36"/>
-          <w:szCs w:val="36"/>
-        </w:rPr>
-        <w:t>React Hot Toast</w:t>
+          <w:color w:val="00B0F0"/>
+          <w:sz w:val="36"/>
+          <w:szCs w:val="36"/>
+        </w:rPr>
+        <w:t>React Redux</w:t>
       </w:r>
     </w:p>
     <w:p>
@@ -167,16 +175,18 @@
           <w:numId w:val="2"/>
         </w:numPr>
         <w:rPr>
+          <w:color w:val="00B0F0"/>
           <w:sz w:val="36"/>
           <w:szCs w:val="36"/>
         </w:rPr>
       </w:pPr>
       <w:r>
         <w:rPr>
-          <w:sz w:val="36"/>
-          <w:szCs w:val="36"/>
-        </w:rPr>
-        <w:t>Json Web Token</w:t>
+          <w:color w:val="00B0F0"/>
+          <w:sz w:val="36"/>
+          <w:szCs w:val="36"/>
+        </w:rPr>
+        <w:t>React Hot Toast</w:t>
       </w:r>
     </w:p>
     <w:p>
@@ -187,16 +197,18 @@
           <w:numId w:val="2"/>
         </w:numPr>
         <w:rPr>
+          <w:color w:val="00B0F0"/>
           <w:sz w:val="36"/>
           <w:szCs w:val="36"/>
         </w:rPr>
       </w:pPr>
       <w:r>
         <w:rPr>
-          <w:sz w:val="36"/>
-          <w:szCs w:val="36"/>
-        </w:rPr>
-        <w:t>Dotenv</w:t>
+          <w:color w:val="00B0F0"/>
+          <w:sz w:val="36"/>
+          <w:szCs w:val="36"/>
+        </w:rPr>
+        <w:t>Json Web Token</w:t>
       </w:r>
     </w:p>
     <w:p>
@@ -207,16 +219,18 @@
           <w:numId w:val="2"/>
         </w:numPr>
         <w:rPr>
+          <w:color w:val="00B0F0"/>
           <w:sz w:val="36"/>
           <w:szCs w:val="36"/>
         </w:rPr>
       </w:pPr>
       <w:r>
         <w:rPr>
-          <w:sz w:val="36"/>
-          <w:szCs w:val="36"/>
-        </w:rPr>
-        <w:t>Mongoose</w:t>
+          <w:color w:val="00B0F0"/>
+          <w:sz w:val="36"/>
+          <w:szCs w:val="36"/>
+        </w:rPr>
+        <w:t>Dotenv</w:t>
       </w:r>
     </w:p>
     <w:p>
@@ -227,16 +241,18 @@
           <w:numId w:val="2"/>
         </w:numPr>
         <w:rPr>
+          <w:color w:val="00B0F0"/>
           <w:sz w:val="36"/>
           <w:szCs w:val="36"/>
         </w:rPr>
       </w:pPr>
       <w:r>
         <w:rPr>
-          <w:sz w:val="36"/>
-          <w:szCs w:val="36"/>
-        </w:rPr>
-        <w:t>Framer Motion</w:t>
+          <w:color w:val="00B0F0"/>
+          <w:sz w:val="36"/>
+          <w:szCs w:val="36"/>
+        </w:rPr>
+        <w:t>Mongoose</w:t>
       </w:r>
     </w:p>
     <w:p>
@@ -247,16 +263,18 @@
           <w:numId w:val="2"/>
         </w:numPr>
         <w:rPr>
+          <w:color w:val="00B0F0"/>
           <w:sz w:val="36"/>
           <w:szCs w:val="36"/>
         </w:rPr>
       </w:pPr>
       <w:r>
         <w:rPr>
-          <w:sz w:val="36"/>
-          <w:szCs w:val="36"/>
-        </w:rPr>
-        <w:t>React Spinner</w:t>
+          <w:color w:val="00B0F0"/>
+          <w:sz w:val="36"/>
+          <w:szCs w:val="36"/>
+        </w:rPr>
+        <w:t>Framer Motion</w:t>
       </w:r>
     </w:p>
     <w:p>
@@ -267,16 +285,42 @@
           <w:numId w:val="2"/>
         </w:numPr>
         <w:rPr>
+          <w:color w:val="00B0F0"/>
           <w:sz w:val="36"/>
           <w:szCs w:val="36"/>
         </w:rPr>
       </w:pPr>
       <w:r>
         <w:rPr>
-          <w:sz w:val="36"/>
-          <w:szCs w:val="36"/>
-        </w:rPr>
-        <w:t>Chart Js</w:t>
+          <w:color w:val="00B0F0"/>
+          <w:sz w:val="36"/>
+          <w:szCs w:val="36"/>
+        </w:rPr>
+        <w:t>React</w:t>
+      </w:r>
+      <w:r>
+        <w:rPr>
+          <w:color w:val="00B0F0"/>
+          <w:sz w:val="36"/>
+          <w:szCs w:val="36"/>
+        </w:rPr>
+        <w:t xml:space="preserve"> </w:t>
+      </w:r>
+      <w:r>
+        <w:rPr>
+          <w:color w:val="00B0F0"/>
+          <w:sz w:val="36"/>
+          <w:szCs w:val="36"/>
+        </w:rPr>
+        <w:t>Loader</w:t>
+      </w:r>
+      <w:r>
+        <w:rPr>
+          <w:color w:val="00B0F0"/>
+          <w:sz w:val="36"/>
+          <w:szCs w:val="36"/>
+        </w:rPr>
+        <w:t xml:space="preserve"> Spinner</w:t>
       </w:r>
     </w:p>
     <w:p>
@@ -287,16 +331,18 @@
           <w:numId w:val="2"/>
         </w:numPr>
         <w:rPr>
+          <w:color w:val="00B0F0"/>
           <w:sz w:val="36"/>
           <w:szCs w:val="36"/>
         </w:rPr>
       </w:pPr>
       <w:r>
         <w:rPr>
-          <w:sz w:val="36"/>
-          <w:szCs w:val="36"/>
-        </w:rPr>
-        <w:t>React Chart Js 2</w:t>
+          <w:color w:val="00B0F0"/>
+          <w:sz w:val="36"/>
+          <w:szCs w:val="36"/>
+        </w:rPr>
+        <w:t>Chart Js</w:t>
       </w:r>
     </w:p>
     <w:p>
@@ -307,17 +353,21 @@
           <w:numId w:val="2"/>
         </w:numPr>
         <w:rPr>
+          <w:color w:val="00B0F0"/>
           <w:sz w:val="36"/>
           <w:szCs w:val="36"/>
         </w:rPr>
       </w:pPr>
       <w:r>
         <w:rPr>
-          <w:sz w:val="36"/>
-          <w:szCs w:val="36"/>
-        </w:rPr>
-        <w:t>Material Icons</w:t>
-      </w:r>
+          <w:color w:val="00B0F0"/>
+          <w:sz w:val="36"/>
+          <w:szCs w:val="36"/>
+        </w:rPr>
+        <w:t>React Chart Js 2</w:t>
+      </w:r>
+      <w:bookmarkStart w:id="0" w:name="_GoBack"/>
+      <w:bookmarkEnd w:id="0"/>
     </w:p>
     <w:p>
       <w:pPr>
@@ -367,12 +417,14 @@
           <w:numId w:val="2"/>
         </w:numPr>
         <w:rPr>
+          <w:color w:val="00B0F0"/>
           <w:sz w:val="36"/>
           <w:szCs w:val="36"/>
         </w:rPr>
       </w:pPr>
       <w:r>
         <w:rPr>
+          <w:color w:val="00B0F0"/>
           <w:sz w:val="36"/>
           <w:szCs w:val="36"/>
         </w:rPr>
@@ -3209,6 +3261,7 @@
       <w:r>
         <w:rPr>
           <w:b/>
+          <w:noProof/>
           <w:sz w:val="40"/>
           <w:szCs w:val="40"/>
           <w:u w:val="single"/>
@@ -3295,6 +3348,7 @@
       <w:r>
         <w:rPr>
           <w:b/>
+          <w:noProof/>
           <w:sz w:val="40"/>
           <w:szCs w:val="40"/>
           <w:u w:val="single"/>
@@ -3380,6 +3434,7 @@
       <w:r>
         <w:rPr>
           <w:b/>
+          <w:noProof/>
           <w:sz w:val="40"/>
           <w:szCs w:val="40"/>
           <w:u w:val="single"/>
@@ -3458,6 +3513,7 @@
       <w:r>
         <w:rPr>
           <w:b/>
+          <w:noProof/>
           <w:sz w:val="40"/>
           <w:szCs w:val="40"/>
           <w:u w:val="single"/>
@@ -4032,8 +4088,6 @@
         </w:rPr>
         <w:br w:type="page"/>
       </w:r>
-      <w:bookmarkStart w:id="0" w:name="_GoBack"/>
-      <w:bookmarkEnd w:id="0"/>
     </w:p>
     <w:p>
       <w:pPr>
@@ -4929,10 +4983,7 @@
                         <w:txbxContent>
                           <w:p>
                             <w:r>
-                              <w:t>Delete</w:t>
-                            </w:r>
-                            <w:r>
-                              <w:t xml:space="preserve"> Post</w:t>
+                              <w:t>Delete Post</w:t>
                             </w:r>
                           </w:p>
                         </w:txbxContent>
@@ -8524,6 +8575,7 @@
       <w:r>
         <w:rPr>
           <w:b/>
+          <w:noProof/>
           <w:sz w:val="40"/>
           <w:szCs w:val="40"/>
           <w:u w:val="single"/>
@@ -8630,6 +8682,7 @@
       <w:r>
         <w:rPr>
           <w:b/>
+          <w:noProof/>
           <w:sz w:val="40"/>
           <w:szCs w:val="40"/>
           <w:u w:val="single"/>
@@ -8709,6 +8762,7 @@
       <w:r>
         <w:rPr>
           <w:b/>
+          <w:noProof/>
           <w:sz w:val="40"/>
           <w:szCs w:val="40"/>
           <w:u w:val="single"/>
@@ -8792,6 +8846,7 @@
       <w:r>
         <w:rPr>
           <w:b/>
+          <w:noProof/>
           <w:sz w:val="40"/>
           <w:szCs w:val="40"/>
           <w:u w:val="single"/>
@@ -8898,6 +8953,7 @@
       <w:r>
         <w:rPr>
           <w:b/>
+          <w:noProof/>
           <w:sz w:val="40"/>
           <w:szCs w:val="40"/>
           <w:u w:val="single"/>
@@ -8977,6 +9033,7 @@
       <w:r>
         <w:rPr>
           <w:b/>
+          <w:noProof/>
           <w:sz w:val="40"/>
           <w:szCs w:val="40"/>
           <w:u w:val="single"/>
@@ -9060,6 +9117,7 @@
       <w:r>
         <w:rPr>
           <w:b/>
+          <w:noProof/>
           <w:sz w:val="40"/>
           <w:szCs w:val="40"/>
           <w:u w:val="single"/>
@@ -9143,6 +9201,7 @@
       <w:r>
         <w:rPr>
           <w:b/>
+          <w:noProof/>
           <w:sz w:val="40"/>
           <w:szCs w:val="40"/>
           <w:u w:val="single"/>
@@ -9222,6 +9281,7 @@
       <w:r>
         <w:rPr>
           <w:b/>
+          <w:noProof/>
           <w:sz w:val="40"/>
           <w:szCs w:val="40"/>
           <w:u w:val="single"/>
@@ -9328,6 +9388,7 @@
       <w:r>
         <w:rPr>
           <w:b/>
+          <w:noProof/>
           <w:sz w:val="40"/>
           <w:szCs w:val="40"/>
           <w:u w:val="single"/>
@@ -9411,6 +9472,7 @@
       <w:r>
         <w:rPr>
           <w:b/>
+          <w:noProof/>
           <w:sz w:val="40"/>
           <w:szCs w:val="40"/>
           <w:u w:val="single"/>
@@ -9490,6 +9552,7 @@
       <w:r>
         <w:rPr>
           <w:b/>
+          <w:noProof/>
           <w:sz w:val="40"/>
           <w:szCs w:val="40"/>
           <w:u w:val="single"/>
@@ -9596,6 +9659,7 @@
       <w:r>
         <w:rPr>
           <w:b/>
+          <w:noProof/>
           <w:sz w:val="40"/>
           <w:szCs w:val="40"/>
           <w:u w:val="single"/>
@@ -9679,6 +9743,7 @@
       <w:r>
         <w:rPr>
           <w:b/>
+          <w:noProof/>
           <w:sz w:val="40"/>
           <w:szCs w:val="40"/>
           <w:u w:val="single"/>
@@ -9758,6 +9823,7 @@
       <w:r>
         <w:rPr>
           <w:b/>
+          <w:noProof/>
           <w:sz w:val="40"/>
           <w:szCs w:val="40"/>
           <w:u w:val="single"/>
@@ -10486,23 +10552,7 @@
           <w:sz w:val="36"/>
           <w:szCs w:val="36"/>
         </w:rPr>
-        <w:t>Ch</w:t>
-      </w:r>
-      <w:r>
-        <w:rPr>
-          <w:b/>
-          <w:sz w:val="36"/>
-          <w:szCs w:val="36"/>
-        </w:rPr>
-        <w:t>atbox</w:t>
-      </w:r>
-      <w:r>
-        <w:rPr>
-          <w:b/>
-          <w:sz w:val="36"/>
-          <w:szCs w:val="36"/>
-        </w:rPr>
-        <w:t xml:space="preserve"> page:</w:t>
+        <w:t>Chatbox page:</w:t>
       </w:r>
       <w:r>
         <w:rPr>
@@ -12664,15 +12714,7 @@
           <w:szCs w:val="36"/>
         </w:rPr>
         <w:lastRenderedPageBreak/>
-        <w:t>Profile</w:t>
-      </w:r>
-      <w:r>
-        <w:rPr>
-          <w:b/>
-          <w:sz w:val="36"/>
-          <w:szCs w:val="36"/>
-        </w:rPr>
-        <w:t xml:space="preserve"> page</w:t>
+        <w:t>Profile page</w:t>
       </w:r>
       <w:r>
         <w:rPr>
@@ -13702,6 +13744,7 @@
       <w:r>
         <w:rPr>
           <w:b/>
+          <w:noProof/>
           <w:sz w:val="40"/>
           <w:szCs w:val="40"/>
           <w:u w:val="single"/>
@@ -13788,6 +13831,7 @@
       <w:r>
         <w:rPr>
           <w:b/>
+          <w:noProof/>
           <w:sz w:val="40"/>
           <w:szCs w:val="40"/>
           <w:u w:val="single"/>
@@ -14645,15 +14689,7 @@
           <w:sz w:val="36"/>
           <w:szCs w:val="36"/>
         </w:rPr>
-        <w:t xml:space="preserve">Edit </w:t>
-      </w:r>
-      <w:r>
-        <w:rPr>
-          <w:b/>
-          <w:sz w:val="36"/>
-          <w:szCs w:val="36"/>
-        </w:rPr>
-        <w:t>Profile page</w:t>
+        <w:t>Edit Profile page</w:t>
       </w:r>
       <w:r>
         <w:rPr>
@@ -14999,6 +15035,7 @@
       <w:r>
         <w:rPr>
           <w:b/>
+          <w:noProof/>
           <w:sz w:val="40"/>
           <w:szCs w:val="40"/>
           <w:u w:val="single"/>
@@ -15070,6 +15107,7 @@
       <w:r>
         <w:rPr>
           <w:b/>
+          <w:noProof/>
           <w:sz w:val="40"/>
           <w:szCs w:val="40"/>
           <w:u w:val="single"/>
@@ -15581,15 +15619,7 @@
           <w:sz w:val="36"/>
           <w:szCs w:val="36"/>
         </w:rPr>
-        <w:t xml:space="preserve">User </w:t>
-      </w:r>
-      <w:r>
-        <w:rPr>
-          <w:b/>
-          <w:sz w:val="36"/>
-          <w:szCs w:val="36"/>
-        </w:rPr>
-        <w:t>Profile page</w:t>
+        <w:t>User Profile page</w:t>
       </w:r>
       <w:r>
         <w:rPr>
@@ -15769,6 +15799,7 @@
       <w:r>
         <w:rPr>
           <w:b/>
+          <w:noProof/>
           <w:sz w:val="36"/>
           <w:szCs w:val="36"/>
         </w:rPr>
@@ -15837,6 +15868,7 @@
       <w:r>
         <w:rPr>
           <w:b/>
+          <w:noProof/>
           <w:sz w:val="36"/>
           <w:szCs w:val="36"/>
         </w:rPr>
@@ -16715,6 +16747,7 @@
       <w:r>
         <w:rPr>
           <w:b/>
+          <w:noProof/>
           <w:sz w:val="40"/>
           <w:szCs w:val="40"/>
           <w:u w:val="single"/>
@@ -16801,6 +16834,7 @@
       <w:r>
         <w:rPr>
           <w:b/>
+          <w:noProof/>
           <w:sz w:val="40"/>
           <w:szCs w:val="40"/>
           <w:u w:val="single"/>
@@ -17243,15 +17277,7 @@
           <w:sz w:val="36"/>
           <w:szCs w:val="36"/>
         </w:rPr>
-        <w:t>Notification</w:t>
-      </w:r>
-      <w:r>
-        <w:rPr>
-          <w:b/>
-          <w:sz w:val="36"/>
-          <w:szCs w:val="36"/>
-        </w:rPr>
-        <w:t xml:space="preserve"> page:</w:t>
+        <w:t>Notification page:</w:t>
       </w:r>
       <w:r>
         <w:rPr>
@@ -17342,6 +17368,7 @@
       <w:r>
         <w:rPr>
           <w:b/>
+          <w:noProof/>
           <w:sz w:val="36"/>
           <w:szCs w:val="36"/>
         </w:rPr>
@@ -17620,6 +17647,7 @@
       <w:r>
         <w:rPr>
           <w:b/>
+          <w:noProof/>
           <w:sz w:val="40"/>
           <w:szCs w:val="40"/>
           <w:u w:val="single"/>
@@ -17703,6 +17731,7 @@
       <w:r>
         <w:rPr>
           <w:b/>
+          <w:noProof/>
           <w:sz w:val="40"/>
           <w:szCs w:val="40"/>
           <w:u w:val="single"/>
@@ -17793,6 +17822,7 @@
       <w:r>
         <w:rPr>
           <w:b/>
+          <w:noProof/>
           <w:sz w:val="40"/>
           <w:szCs w:val="40"/>
           <w:u w:val="single"/>
@@ -17876,6 +17906,7 @@
       <w:r>
         <w:rPr>
           <w:b/>
+          <w:noProof/>
           <w:sz w:val="40"/>
           <w:szCs w:val="40"/>
           <w:u w:val="single"/>
@@ -17966,6 +17997,7 @@
       <w:r>
         <w:rPr>
           <w:b/>
+          <w:noProof/>
           <w:sz w:val="40"/>
           <w:szCs w:val="40"/>
           <w:u w:val="single"/>
@@ -18049,6 +18081,7 @@
       <w:r>
         <w:rPr>
           <w:b/>
+          <w:noProof/>
           <w:sz w:val="40"/>
           <w:szCs w:val="40"/>
           <w:u w:val="single"/>
@@ -18139,6 +18172,7 @@
       <w:r>
         <w:rPr>
           <w:b/>
+          <w:noProof/>
           <w:sz w:val="40"/>
           <w:szCs w:val="40"/>
           <w:u w:val="single"/>
@@ -18222,6 +18256,7 @@
       <w:r>
         <w:rPr>
           <w:b/>
+          <w:noProof/>
           <w:sz w:val="40"/>
           <w:szCs w:val="40"/>
           <w:u w:val="single"/>
@@ -18312,6 +18347,7 @@
       <w:r>
         <w:rPr>
           <w:b/>
+          <w:noProof/>
           <w:sz w:val="40"/>
           <w:szCs w:val="40"/>
           <w:u w:val="single"/>
@@ -18402,6 +18438,7 @@
       <w:r>
         <w:rPr>
           <w:b/>
+          <w:noProof/>
           <w:sz w:val="40"/>
           <w:szCs w:val="40"/>
           <w:u w:val="single"/>
@@ -18485,6 +18522,7 @@
       <w:r>
         <w:rPr>
           <w:b/>
+          <w:noProof/>
           <w:sz w:val="40"/>
           <w:szCs w:val="40"/>
           <w:u w:val="single"/>
@@ -18575,6 +18613,7 @@
       <w:r>
         <w:rPr>
           <w:b/>
+          <w:noProof/>
           <w:sz w:val="40"/>
           <w:szCs w:val="40"/>
           <w:u w:val="single"/>
@@ -18831,6 +18870,7 @@
       <w:r>
         <w:rPr>
           <w:b/>
+          <w:noProof/>
           <w:sz w:val="40"/>
           <w:szCs w:val="40"/>
           <w:u w:val="single"/>
@@ -18921,6 +18961,7 @@
       <w:r>
         <w:rPr>
           <w:b/>
+          <w:noProof/>
           <w:sz w:val="40"/>
           <w:szCs w:val="40"/>
           <w:u w:val="single"/>
@@ -20081,6 +20122,7 @@
       <w:r>
         <w:rPr>
           <w:b/>
+          <w:noProof/>
           <w:sz w:val="40"/>
           <w:szCs w:val="40"/>
           <w:u w:val="single"/>
@@ -20162,6 +20204,7 @@
       <w:r>
         <w:rPr>
           <w:b/>
+          <w:noProof/>
           <w:sz w:val="40"/>
           <w:szCs w:val="40"/>
           <w:u w:val="single"/>
@@ -20236,6 +20279,7 @@
       <w:r>
         <w:rPr>
           <w:b/>
+          <w:noProof/>
           <w:sz w:val="40"/>
           <w:szCs w:val="40"/>
           <w:u w:val="single"/>
@@ -20317,6 +20361,7 @@
       <w:r>
         <w:rPr>
           <w:b/>
+          <w:noProof/>
           <w:sz w:val="40"/>
           <w:szCs w:val="40"/>
           <w:u w:val="single"/>
@@ -20388,6 +20433,7 @@
       <w:r>
         <w:rPr>
           <w:b/>
+          <w:noProof/>
           <w:sz w:val="40"/>
           <w:szCs w:val="40"/>
           <w:u w:val="single"/>
@@ -20469,6 +20515,7 @@
       <w:r>
         <w:rPr>
           <w:b/>
+          <w:noProof/>
           <w:sz w:val="40"/>
           <w:szCs w:val="40"/>
           <w:u w:val="single"/>
@@ -20540,6 +20587,7 @@
       <w:r>
         <w:rPr>
           <w:b/>
+          <w:noProof/>
           <w:sz w:val="40"/>
           <w:szCs w:val="40"/>
           <w:u w:val="single"/>
@@ -20581,10 +20629,7 @@
                         <w:txbxContent>
                           <w:p>
                             <w:r>
-                              <w:t>P</w:t>
-                            </w:r>
-                            <w:r>
-                              <w:t>assword</w:t>
+                              <w:t>Password</w:t>
                             </w:r>
                           </w:p>
                         </w:txbxContent>
@@ -20627,6 +20672,7 @@
       <w:r>
         <w:rPr>
           <w:b/>
+          <w:noProof/>
           <w:sz w:val="40"/>
           <w:szCs w:val="40"/>
           <w:u w:val="single"/>
@@ -21321,6 +21367,7 @@
       <w:r>
         <w:rPr>
           <w:b/>
+          <w:noProof/>
           <w:sz w:val="40"/>
           <w:szCs w:val="40"/>
           <w:u w:val="single"/>
@@ -21402,6 +21449,7 @@
       <w:r>
         <w:rPr>
           <w:b/>
+          <w:noProof/>
           <w:sz w:val="40"/>
           <w:szCs w:val="40"/>
           <w:u w:val="single"/>

</xml_diff>